<commit_message>
list index is out of range persists
</commit_message>
<xml_diff>
--- a/ModelNotes.docx
+++ b/ModelNotes.docx
@@ -127,7 +127,23 @@
           <w:szCs w:val="36"/>
         </w:rPr>
         <w:lastRenderedPageBreak/>
-        <w:t xml:space="preserve">Version one </w:t>
+        <w:t xml:space="preserve">Version </w:t>
+      </w:r>
+      <w:r>
+        <w:rPr>
+          <w:rFonts w:ascii="Helvetica" w:hAnsi="Helvetica"/>
+          <w:sz w:val="36"/>
+          <w:szCs w:val="36"/>
+        </w:rPr>
+        <w:t>1</w:t>
+      </w:r>
+      <w:r>
+        <w:rPr>
+          <w:rFonts w:ascii="Helvetica" w:hAnsi="Helvetica"/>
+          <w:sz w:val="36"/>
+          <w:szCs w:val="36"/>
+        </w:rPr>
+        <w:t xml:space="preserve"> </w:t>
       </w:r>
     </w:p>
     <w:p>
@@ -270,11 +286,189 @@
     <w:p>
       <w:pPr>
         <w:rPr>
+          <w:rFonts w:ascii="Helvetica Light" w:hAnsi="Helvetica Light"/>
+        </w:rPr>
+      </w:pPr>
+    </w:p>
+    <w:p>
+      <w:pPr>
+        <w:rPr>
+          <w:rFonts w:ascii="Helvetica Light" w:hAnsi="Helvetica Light"/>
+        </w:rPr>
+      </w:pPr>
+    </w:p>
+    <w:p>
+      <w:pPr>
+        <w:rPr>
+          <w:rFonts w:ascii="Helvetica Light" w:hAnsi="Helvetica Light"/>
+        </w:rPr>
+      </w:pPr>
+    </w:p>
+    <w:p>
+      <w:pPr>
+        <w:rPr>
+          <w:rFonts w:ascii="Helvetica Light" w:hAnsi="Helvetica Light"/>
+        </w:rPr>
+      </w:pPr>
+    </w:p>
+    <w:p>
+      <w:pPr>
+        <w:rPr>
+          <w:rFonts w:ascii="Helvetica Light" w:hAnsi="Helvetica Light"/>
+        </w:rPr>
+      </w:pPr>
+    </w:p>
+    <w:p>
+      <w:pPr>
+        <w:rPr>
+          <w:rFonts w:ascii="Helvetica Light" w:hAnsi="Helvetica Light"/>
+        </w:rPr>
+      </w:pPr>
+    </w:p>
+    <w:p>
+      <w:pPr>
+        <w:rPr>
+          <w:rFonts w:ascii="Helvetica Light" w:hAnsi="Helvetica Light"/>
+        </w:rPr>
+      </w:pPr>
+    </w:p>
+    <w:p>
+      <w:pPr>
+        <w:rPr>
+          <w:rFonts w:ascii="Helvetica Light" w:hAnsi="Helvetica Light"/>
+        </w:rPr>
+      </w:pPr>
+    </w:p>
+    <w:p>
+      <w:pPr>
+        <w:rPr>
+          <w:rFonts w:ascii="Helvetica Light" w:hAnsi="Helvetica Light"/>
+        </w:rPr>
+      </w:pPr>
+    </w:p>
+    <w:p>
+      <w:pPr>
+        <w:spacing w:after="0"/>
+        <w:rPr>
           <w:rFonts w:ascii="Helvetica" w:hAnsi="Helvetica"/>
           <w:sz w:val="36"/>
           <w:szCs w:val="36"/>
         </w:rPr>
       </w:pPr>
+      <w:r>
+        <w:rPr>
+          <w:rFonts w:ascii="Helvetica" w:hAnsi="Helvetica"/>
+          <w:sz w:val="36"/>
+          <w:szCs w:val="36"/>
+        </w:rPr>
+        <w:lastRenderedPageBreak/>
+        <w:t xml:space="preserve">Version </w:t>
+      </w:r>
+      <w:r>
+        <w:rPr>
+          <w:rFonts w:ascii="Helvetica" w:hAnsi="Helvetica"/>
+          <w:sz w:val="36"/>
+          <w:szCs w:val="36"/>
+        </w:rPr>
+        <w:t>1.1</w:t>
+      </w:r>
+      <w:r>
+        <w:rPr>
+          <w:rFonts w:ascii="Helvetica" w:hAnsi="Helvetica"/>
+          <w:sz w:val="36"/>
+          <w:szCs w:val="36"/>
+        </w:rPr>
+        <w:t xml:space="preserve"> </w:t>
+      </w:r>
+    </w:p>
+    <w:p>
+      <w:pPr>
+        <w:rPr>
+          <w:rFonts w:ascii="Helvetica Light" w:hAnsi="Helvetica Light"/>
+          <w:sz w:val="20"/>
+          <w:szCs w:val="20"/>
+        </w:rPr>
+      </w:pPr>
+      <w:r>
+        <w:rPr>
+          <w:rFonts w:ascii="Helvetica Light" w:hAnsi="Helvetica Light"/>
+          <w:sz w:val="20"/>
+          <w:szCs w:val="20"/>
+        </w:rPr>
+        <w:t xml:space="preserve">August </w:t>
+      </w:r>
+      <w:r>
+        <w:rPr>
+          <w:rFonts w:ascii="Helvetica Light" w:hAnsi="Helvetica Light"/>
+          <w:sz w:val="20"/>
+          <w:szCs w:val="20"/>
+        </w:rPr>
+        <w:t>22</w:t>
+      </w:r>
+      <w:r>
+        <w:rPr>
+          <w:rFonts w:ascii="Helvetica Light" w:hAnsi="Helvetica Light"/>
+          <w:sz w:val="20"/>
+          <w:szCs w:val="20"/>
+        </w:rPr>
+        <w:t>, 2021</w:t>
+      </w:r>
+    </w:p>
+    <w:p>
+      <w:pPr>
+        <w:rPr>
+          <w:rFonts w:ascii="Helvetica Light" w:hAnsi="Helvetica Light"/>
+        </w:rPr>
+      </w:pPr>
+    </w:p>
+    <w:p>
+      <w:pPr>
+        <w:rPr>
+          <w:rFonts w:ascii="Helvetica" w:hAnsi="Helvetica"/>
+          <w:sz w:val="36"/>
+          <w:szCs w:val="36"/>
+        </w:rPr>
+      </w:pPr>
+      <w:r>
+        <w:rPr>
+          <w:noProof/>
+        </w:rPr>
+        <w:drawing>
+          <wp:inline distT="0" distB="0" distL="0" distR="0" wp14:anchorId="631F850F" wp14:editId="4B407EAB">
+            <wp:extent cx="4314825" cy="3324225"/>
+            <wp:effectExtent l="0" t="0" r="9525" b="9525"/>
+            <wp:docPr id="2" name="Picture 2" descr="Graphical user interface, text, application&#10;&#10;Description automatically generated"/>
+            <wp:cNvGraphicFramePr>
+              <a:graphicFrameLocks xmlns:a="http://schemas.openxmlformats.org/drawingml/2006/main" noChangeAspect="1"/>
+            </wp:cNvGraphicFramePr>
+            <a:graphic xmlns:a="http://schemas.openxmlformats.org/drawingml/2006/main">
+              <a:graphicData uri="http://schemas.openxmlformats.org/drawingml/2006/picture">
+                <pic:pic xmlns:pic="http://schemas.openxmlformats.org/drawingml/2006/picture">
+                  <pic:nvPicPr>
+                    <pic:cNvPr id="2" name="Picture 2" descr="Graphical user interface, text, application&#10;&#10;Description automatically generated"/>
+                    <pic:cNvPicPr/>
+                  </pic:nvPicPr>
+                  <pic:blipFill>
+                    <a:blip r:embed="rId6"/>
+                    <a:stretch>
+                      <a:fillRect/>
+                    </a:stretch>
+                  </pic:blipFill>
+                  <pic:spPr>
+                    <a:xfrm>
+                      <a:off x="0" y="0"/>
+                      <a:ext cx="4314825" cy="3324225"/>
+                    </a:xfrm>
+                    <a:prstGeom prst="rect">
+                      <a:avLst/>
+                    </a:prstGeom>
+                  </pic:spPr>
+                </pic:pic>
+              </a:graphicData>
+            </a:graphic>
+          </wp:inline>
+        </w:drawing>
+      </w:r>
     </w:p>
     <w:sectPr>
       <w:pgSz w:w="12240" w:h="15840"/>

</xml_diff>

<commit_message>
version 1.1 has loss = 0.0078 at 60 epochs with 320000 samples
</commit_message>
<xml_diff>
--- a/ModelNotes.docx
+++ b/ModelNotes.docx
@@ -232,11 +232,6 @@
     </w:p>
     <w:p>
       <w:pPr>
-        <w:pStyle w:val="ListParagraph"/>
-        <w:numPr>
-          <w:ilvl w:val="0"/>
-          <w:numId w:val="1"/>
-        </w:numPr>
         <w:rPr>
           <w:rFonts w:ascii="Helvetica Light" w:hAnsi="Helvetica Light"/>
         </w:rPr>
@@ -250,7 +245,6 @@
     </w:p>
     <w:p>
       <w:pPr>
-        <w:pStyle w:val="ListParagraph"/>
         <w:rPr>
           <w:rFonts w:ascii="Helvetica Light" w:hAnsi="Helvetica Light"/>
         </w:rPr>
@@ -264,7 +258,6 @@
     </w:p>
     <w:p>
       <w:pPr>
-        <w:pStyle w:val="ListParagraph"/>
         <w:rPr>
           <w:rFonts w:ascii="Helvetica Light" w:hAnsi="Helvetica Light"/>
         </w:rPr>
@@ -361,24 +354,7 @@
           <w:sz w:val="36"/>
           <w:szCs w:val="36"/>
         </w:rPr>
-        <w:lastRenderedPageBreak/>
-        <w:t xml:space="preserve">Version </w:t>
-      </w:r>
-      <w:r>
-        <w:rPr>
-          <w:rFonts w:ascii="Helvetica" w:hAnsi="Helvetica"/>
-          <w:sz w:val="36"/>
-          <w:szCs w:val="36"/>
-        </w:rPr>
-        <w:t>1.1</w:t>
-      </w:r>
-      <w:r>
-        <w:rPr>
-          <w:rFonts w:ascii="Helvetica" w:hAnsi="Helvetica"/>
-          <w:sz w:val="36"/>
-          <w:szCs w:val="36"/>
-        </w:rPr>
-        <w:t xml:space="preserve"> </w:t>
+        <w:t xml:space="preserve">Version 1.1 </w:t>
       </w:r>
     </w:p>
     <w:p>
@@ -468,6 +444,34 @@
             </a:graphic>
           </wp:inline>
         </w:drawing>
+      </w:r>
+    </w:p>
+    <w:p>
+      <w:pPr>
+        <w:rPr>
+          <w:rFonts w:ascii="Helvetica" w:hAnsi="Helvetica"/>
+          <w:sz w:val="36"/>
+          <w:szCs w:val="36"/>
+        </w:rPr>
+      </w:pPr>
+    </w:p>
+    <w:p>
+      <w:pPr>
+        <w:rPr>
+          <w:rFonts w:ascii="Helvetica Light" w:hAnsi="Helvetica Light"/>
+        </w:rPr>
+      </w:pPr>
+      <w:r>
+        <w:rPr>
+          <w:rFonts w:ascii="Helvetica Light" w:hAnsi="Helvetica Light"/>
+        </w:rPr>
+        <w:t>Trained for 60 epochs with 32000 samples, learning rate = 1e-3. Loss = 0.007</w:t>
+      </w:r>
+      <w:r>
+        <w:rPr>
+          <w:rFonts w:ascii="Helvetica Light" w:hAnsi="Helvetica Light"/>
+        </w:rPr>
+        <w:t>8</w:t>
       </w:r>
     </w:p>
     <w:sectPr>

</xml_diff>

<commit_message>
some changes to model and training function, started trade interface
</commit_message>
<xml_diff>
--- a/ModelNotes.docx
+++ b/ModelNotes.docx
@@ -472,6 +472,167 @@
           <w:rFonts w:ascii="Helvetica Light" w:hAnsi="Helvetica Light"/>
         </w:rPr>
         <w:t>8</w:t>
+      </w:r>
+    </w:p>
+    <w:p>
+      <w:pPr>
+        <w:rPr>
+          <w:rFonts w:ascii="Helvetica Light" w:hAnsi="Helvetica Light"/>
+        </w:rPr>
+      </w:pPr>
+      <w:r>
+        <w:rPr>
+          <w:rFonts w:ascii="Helvetica Light" w:hAnsi="Helvetica Light"/>
+        </w:rPr>
+        <w:br w:type="page"/>
+      </w:r>
+    </w:p>
+    <w:p>
+      <w:pPr>
+        <w:spacing w:after="0"/>
+        <w:rPr>
+          <w:rFonts w:ascii="Helvetica" w:hAnsi="Helvetica"/>
+          <w:sz w:val="36"/>
+          <w:szCs w:val="36"/>
+        </w:rPr>
+      </w:pPr>
+      <w:r>
+        <w:rPr>
+          <w:rFonts w:ascii="Helvetica" w:hAnsi="Helvetica"/>
+          <w:sz w:val="36"/>
+          <w:szCs w:val="36"/>
+        </w:rPr>
+        <w:lastRenderedPageBreak/>
+        <w:t>Version 1.1</w:t>
+      </w:r>
+      <w:r>
+        <w:rPr>
+          <w:rFonts w:ascii="Helvetica" w:hAnsi="Helvetica"/>
+          <w:sz w:val="36"/>
+          <w:szCs w:val="36"/>
+        </w:rPr>
+        <w:t>.1</w:t>
+      </w:r>
+      <w:r>
+        <w:rPr>
+          <w:rFonts w:ascii="Helvetica" w:hAnsi="Helvetica"/>
+          <w:sz w:val="36"/>
+          <w:szCs w:val="36"/>
+        </w:rPr>
+        <w:t xml:space="preserve"> </w:t>
+      </w:r>
+    </w:p>
+    <w:p>
+      <w:pPr>
+        <w:rPr>
+          <w:rFonts w:ascii="Helvetica Light" w:hAnsi="Helvetica Light"/>
+          <w:sz w:val="20"/>
+          <w:szCs w:val="20"/>
+        </w:rPr>
+      </w:pPr>
+      <w:r>
+        <w:rPr>
+          <w:rFonts w:ascii="Helvetica Light" w:hAnsi="Helvetica Light"/>
+          <w:sz w:val="20"/>
+          <w:szCs w:val="20"/>
+        </w:rPr>
+        <w:t>August 2</w:t>
+      </w:r>
+      <w:r>
+        <w:rPr>
+          <w:rFonts w:ascii="Helvetica Light" w:hAnsi="Helvetica Light"/>
+          <w:sz w:val="20"/>
+          <w:szCs w:val="20"/>
+        </w:rPr>
+        <w:t>7</w:t>
+      </w:r>
+      <w:r>
+        <w:rPr>
+          <w:rFonts w:ascii="Helvetica Light" w:hAnsi="Helvetica Light"/>
+          <w:sz w:val="20"/>
+          <w:szCs w:val="20"/>
+        </w:rPr>
+        <w:t>, 2021</w:t>
+      </w:r>
+    </w:p>
+    <w:p>
+      <w:pPr>
+        <w:rPr>
+          <w:rFonts w:ascii="Helvetica Light" w:hAnsi="Helvetica Light"/>
+        </w:rPr>
+      </w:pPr>
+      <w:r>
+        <w:rPr>
+          <w:noProof/>
+        </w:rPr>
+        <w:drawing>
+          <wp:inline distT="0" distB="0" distL="0" distR="0" wp14:anchorId="4F52E0C2" wp14:editId="398547D2">
+            <wp:extent cx="5229225" cy="3600450"/>
+            <wp:effectExtent l="0" t="0" r="9525" b="0"/>
+            <wp:docPr id="3" name="Picture 3" descr="Graphical user interface, text&#10;&#10;Description automatically generated"/>
+            <wp:cNvGraphicFramePr>
+              <a:graphicFrameLocks xmlns:a="http://schemas.openxmlformats.org/drawingml/2006/main" noChangeAspect="1"/>
+            </wp:cNvGraphicFramePr>
+            <a:graphic xmlns:a="http://schemas.openxmlformats.org/drawingml/2006/main">
+              <a:graphicData uri="http://schemas.openxmlformats.org/drawingml/2006/picture">
+                <pic:pic xmlns:pic="http://schemas.openxmlformats.org/drawingml/2006/picture">
+                  <pic:nvPicPr>
+                    <pic:cNvPr id="3" name="Picture 3" descr="Graphical user interface, text&#10;&#10;Description automatically generated"/>
+                    <pic:cNvPicPr/>
+                  </pic:nvPicPr>
+                  <pic:blipFill>
+                    <a:blip r:embed="rId7"/>
+                    <a:stretch>
+                      <a:fillRect/>
+                    </a:stretch>
+                  </pic:blipFill>
+                  <pic:spPr>
+                    <a:xfrm>
+                      <a:off x="0" y="0"/>
+                      <a:ext cx="5229225" cy="3600450"/>
+                    </a:xfrm>
+                    <a:prstGeom prst="rect">
+                      <a:avLst/>
+                    </a:prstGeom>
+                  </pic:spPr>
+                </pic:pic>
+              </a:graphicData>
+            </a:graphic>
+          </wp:inline>
+        </w:drawing>
+      </w:r>
+    </w:p>
+    <w:p>
+      <w:pPr>
+        <w:rPr>
+          <w:rFonts w:ascii="Helvetica Light" w:hAnsi="Helvetica Light"/>
+        </w:rPr>
+      </w:pPr>
+    </w:p>
+    <w:p>
+      <w:pPr>
+        <w:rPr>
+          <w:rFonts w:ascii="Helvetica Light" w:hAnsi="Helvetica Light"/>
+        </w:rPr>
+      </w:pPr>
+      <w:r>
+        <w:rPr>
+          <w:rFonts w:ascii="Helvetica Light" w:hAnsi="Helvetica Light"/>
+        </w:rPr>
+        <w:t>WindowSize = 360*</w:t>
+      </w:r>
+    </w:p>
+    <w:p>
+      <w:pPr>
+        <w:rPr>
+          <w:rFonts w:ascii="Helvetica Light" w:hAnsi="Helvetica Light"/>
+        </w:rPr>
+      </w:pPr>
+      <w:r>
+        <w:rPr>
+          <w:rFonts w:ascii="Helvetica Light" w:hAnsi="Helvetica Light"/>
+        </w:rPr>
+        <w:t>Corrected output size of final dense layer to match expected output shape.</w:t>
       </w:r>
     </w:p>
     <w:sectPr>

</xml_diff>